<commit_message>
made plans for next steps
</commit_message>
<xml_diff>
--- a/next.docx
+++ b/next.docx
@@ -2,6 +2,20 @@
 <file path=word/document.xml><?xml version="1.0" encoding="utf-8"?>
 <w:document xmlns:mc="http://schemas.openxmlformats.org/markup-compatibility/2006" xmlns:o="urn:schemas-microsoft-com:office:office" xmlns:r="http://schemas.openxmlformats.org/officeDocument/2006/relationships" xmlns:m="http://schemas.openxmlformats.org/officeDocument/2006/math" xmlns:v="urn:schemas-microsoft-com:vml" xmlns:wp="http://schemas.openxmlformats.org/drawingml/2006/wordprocessingDrawing" xmlns:w10="urn:schemas-microsoft-com:office:word" xmlns:w="http://schemas.openxmlformats.org/wordprocessingml/2006/main" xmlns:wne="http://schemas.microsoft.com/office/word/2006/wordml" xmlns:sl="http://schemas.openxmlformats.org/schemaLibrary/2006/main" xmlns:a="http://schemas.openxmlformats.org/drawingml/2006/main" xmlns:pic="http://schemas.openxmlformats.org/drawingml/2006/picture" xmlns:c="http://schemas.openxmlformats.org/drawingml/2006/chart" xmlns:lc="http://schemas.openxmlformats.org/drawingml/2006/lockedCanvas" xmlns:dgm="http://schemas.openxmlformats.org/drawingml/2006/diagram" xmlns:wps="http://schemas.microsoft.com/office/word/2010/wordprocessingShape" xmlns:wpg="http://schemas.microsoft.com/office/word/2010/wordprocessingGroup" xmlns:w14="http://schemas.microsoft.com/office/word/2010/wordml" xmlns:w15="http://schemas.microsoft.com/office/word/2012/wordml">
   <w:body>
+    <w:p>
+      <w:pPr>
+        <w:ind w:left="0" w:firstLine="0"/>
+        <w:rPr>
+          <w:sz w:val="24"/>
+          <w:szCs w:val="24"/>
+        </w:rPr>
+      </w:pPr>
+      <w:r>
+        <w:rPr>
+          <w:rtl w:val="0"/>
+        </w:rPr>
+      </w:r>
+    </w:p>
     <w:p>
       <w:pPr>
         <w:numPr>
@@ -10,8 +24,8 @@
         </w:numPr>
         <w:ind w:left="720" w:hanging="360"/>
         <w:rPr>
-          <w:sz w:val="16"/>
-          <w:szCs w:val="16"/>
+          <w:sz w:val="24"/>
+          <w:szCs w:val="24"/>
         </w:rPr>
       </w:pPr>
       <w:r>
@@ -20,16 +34,16 @@
           <w:szCs w:val="24"/>
           <w:rtl w:val="0"/>
         </w:rPr>
-        <w:t xml:space="preserve">In Read_AIA_094_data.ipynb, there is code to get the GOES events file into a pandas dataframe. We want to be able to get all files within a certain date range into a single pandas dataframe.</w:t>
+        <w:t xml:space="preserve">Get all files within a certain period into a single pandas dataframe. For example, the entire month of January 2015. </w:t>
       </w:r>
     </w:p>
     <w:p>
       <w:pPr>
         <w:numPr>
-          <w:ilvl w:val="1"/>
+          <w:ilvl w:val="0"/>
           <w:numId w:val="1"/>
         </w:numPr>
-        <w:ind w:left="1440" w:hanging="360"/>
+        <w:ind w:left="720" w:hanging="360"/>
         <w:rPr>
           <w:sz w:val="24"/>
           <w:szCs w:val="24"/>
@@ -42,12 +56,7 @@
           <w:szCs w:val="24"/>
           <w:rtl w:val="0"/>
         </w:rPr>
-        <w:t xml:space="preserve">We need to also make a module of the function that gets dfs from the GOES files, so that it can be called in any other code.</w:t>
-      </w:r>
-      <w:r>
-        <w:rPr>
-          <w:rtl w:val="0"/>
-        </w:rPr>
+        <w:t xml:space="preserve">Immediate goal - is to create a df with start time end time and flare class, which can be used to tag the AIA images as flare or not flare.</w:t>
       </w:r>
     </w:p>
     <w:sectPr>
@@ -510,6 +519,111 @@
     </w:rPr>
   </w:style>
   <w:style w:type="paragraph" w:styleId="Normal" w:default="1">
+    <w:name w:val="normal"/>
+  </w:style>
+  <w:style w:type="table" w:styleId="TableNormal" w:default="1">
+    <w:name w:val="Table Normal"/>
+  </w:style>
+  <w:style w:type="paragraph" w:styleId="Heading1">
+    <w:name w:val="heading 1"/>
+    <w:basedOn w:val="Normal"/>
+    <w:next w:val="Normal"/>
+    <w:pPr>
+      <w:keepNext w:val="1"/>
+      <w:keepLines w:val="1"/>
+      <w:spacing w:after="120" w:before="400" w:lineRule="auto"/>
+    </w:pPr>
+    <w:rPr>
+      <w:sz w:val="40"/>
+      <w:szCs w:val="40"/>
+    </w:rPr>
+  </w:style>
+  <w:style w:type="paragraph" w:styleId="Heading2">
+    <w:name w:val="heading 2"/>
+    <w:basedOn w:val="Normal"/>
+    <w:next w:val="Normal"/>
+    <w:pPr>
+      <w:keepNext w:val="1"/>
+      <w:keepLines w:val="1"/>
+      <w:spacing w:after="120" w:before="360" w:lineRule="auto"/>
+    </w:pPr>
+    <w:rPr>
+      <w:sz w:val="32"/>
+      <w:szCs w:val="32"/>
+    </w:rPr>
+  </w:style>
+  <w:style w:type="paragraph" w:styleId="Heading3">
+    <w:name w:val="heading 3"/>
+    <w:basedOn w:val="Normal"/>
+    <w:next w:val="Normal"/>
+    <w:pPr>
+      <w:keepNext w:val="1"/>
+      <w:keepLines w:val="1"/>
+      <w:spacing w:after="80" w:before="320" w:lineRule="auto"/>
+    </w:pPr>
+    <w:rPr>
+      <w:color w:val="434343"/>
+      <w:sz w:val="28"/>
+      <w:szCs w:val="28"/>
+    </w:rPr>
+  </w:style>
+  <w:style w:type="paragraph" w:styleId="Heading4">
+    <w:name w:val="heading 4"/>
+    <w:basedOn w:val="Normal"/>
+    <w:next w:val="Normal"/>
+    <w:pPr>
+      <w:keepNext w:val="1"/>
+      <w:keepLines w:val="1"/>
+      <w:spacing w:after="80" w:before="280" w:lineRule="auto"/>
+    </w:pPr>
+    <w:rPr>
+      <w:color w:val="666666"/>
+      <w:sz w:val="24"/>
+      <w:szCs w:val="24"/>
+    </w:rPr>
+  </w:style>
+  <w:style w:type="paragraph" w:styleId="Heading5">
+    <w:name w:val="heading 5"/>
+    <w:basedOn w:val="Normal"/>
+    <w:next w:val="Normal"/>
+    <w:pPr>
+      <w:keepNext w:val="1"/>
+      <w:keepLines w:val="1"/>
+      <w:spacing w:after="80" w:before="240" w:lineRule="auto"/>
+    </w:pPr>
+    <w:rPr>
+      <w:color w:val="666666"/>
+    </w:rPr>
+  </w:style>
+  <w:style w:type="paragraph" w:styleId="Heading6">
+    <w:name w:val="heading 6"/>
+    <w:basedOn w:val="Normal"/>
+    <w:next w:val="Normal"/>
+    <w:pPr>
+      <w:keepNext w:val="1"/>
+      <w:keepLines w:val="1"/>
+      <w:spacing w:after="80" w:before="240" w:lineRule="auto"/>
+    </w:pPr>
+    <w:rPr>
+      <w:i w:val="1"/>
+      <w:color w:val="666666"/>
+    </w:rPr>
+  </w:style>
+  <w:style w:type="paragraph" w:styleId="Title">
+    <w:name w:val="Title"/>
+    <w:basedOn w:val="Normal"/>
+    <w:next w:val="Normal"/>
+    <w:pPr>
+      <w:keepNext w:val="1"/>
+      <w:keepLines w:val="1"/>
+      <w:spacing w:after="60" w:lineRule="auto"/>
+    </w:pPr>
+    <w:rPr>
+      <w:sz w:val="52"/>
+      <w:szCs w:val="52"/>
+    </w:rPr>
+  </w:style>
+  <w:style w:type="paragraph" w:styleId="Normal" w:default="1">
     <w:name w:val="Normal"/>
     <w:qFormat w:val="1"/>
   </w:style>
@@ -679,6 +793,21 @@
       <w:keepNext w:val="1"/>
       <w:keepLines w:val="1"/>
       <w:spacing w:after="320"/>
+    </w:pPr>
+    <w:rPr>
+      <w:color w:val="666666"/>
+      <w:sz w:val="30"/>
+      <w:szCs w:val="30"/>
+    </w:rPr>
+  </w:style>
+  <w:style w:type="paragraph" w:styleId="Subtitle">
+    <w:name w:val="Subtitle"/>
+    <w:basedOn w:val="Normal"/>
+    <w:next w:val="Normal"/>
+    <w:pPr>
+      <w:keepNext w:val="1"/>
+      <w:keepLines w:val="1"/>
+      <w:spacing w:after="320" w:lineRule="auto"/>
     </w:pPr>
     <w:rPr>
       <w:color w:val="666666"/>
@@ -1056,7 +1185,7 @@
 
 <file path=customXML/item1.xml><?xml version="1.0" encoding="utf-8"?>
 <go:gDocsCustomXmlDataStorage xmlns:go="http://customooxmlschemas.google.com/" xmlns:r="http://schemas.openxmlformats.org/officeDocument/2006/relationships" uri="GoogleDocsCustomDataVersion2">
-  <go:docsCustomData xmlns:go="http://customooxmlschemas.google.com/" roundtripDataSignature="AMtx7mjScffy/WhNskPj7Y6vc+q+ZzOHOA==">CgMxLjA4AHIhMVpTVXV3aDZzRU9qdlY0elBlRnZRblVjTFhnR0U2b2NF</go:docsCustomData>
+  <go:docsCustomData xmlns:go="http://customooxmlschemas.google.com/" roundtripDataSignature="AMtx7mi4Wwv/BiejU8YtU6a2fI3N8Ft2cw==">CgMxLjA4AHIhMUN5My1BZndFZWVKZmFyN3VrTlZ1bE9lVm1KR2JWZkVM</go:docsCustomData>
 </go:gDocsCustomXmlDataStorage>
 </file>
 

</xml_diff>

<commit_message>
2015 sdo images acquired
</commit_message>
<xml_diff>
--- a/next.docx
+++ b/next.docx
@@ -21,7 +21,7 @@
           <w:szCs w:val="24"/>
           <w:rtl w:val="0"/>
         </w:rPr>
-        <w:t xml:space="preserve">First in google collab load/read the SDO data, make sure I can get the datetime information of the SDO images and then match the datetime from GOES to SDO and find out if we have 127 images to work with.’</w:t>
+        <w:t xml:space="preserve">Get 9K images for 1 year as files in googledrive</w:t>
       </w:r>
     </w:p>
     <w:p>
@@ -43,7 +43,29 @@
           <w:szCs w:val="24"/>
           <w:rtl w:val="0"/>
         </w:rPr>
-        <w:t xml:space="preserve">create my own google collab and read an image from one day in 2015 and plot it</w:t>
+        <w:t xml:space="preserve">We know how to get the images in a dask-array (sub_image)</w:t>
+      </w:r>
+    </w:p>
+    <w:p>
+      <w:pPr>
+        <w:numPr>
+          <w:ilvl w:val="1"/>
+          <w:numId w:val="1"/>
+        </w:numPr>
+        <w:ind w:left="1440" w:hanging="360"/>
+        <w:rPr>
+          <w:sz w:val="24"/>
+          <w:szCs w:val="24"/>
+          <w:u w:val="none"/>
+        </w:rPr>
+      </w:pPr>
+      <w:r>
+        <w:rPr>
+          <w:sz w:val="24"/>
+          <w:szCs w:val="24"/>
+          <w:rtl w:val="0"/>
+        </w:rPr>
+        <w:t xml:space="preserve">We will get the images as rows in a pandas df</w:t>
       </w:r>
     </w:p>
     <w:p>
@@ -56,27 +78,6 @@
         <w:rPr>
           <w:sz w:val="24"/>
           <w:szCs w:val="24"/>
-        </w:rPr>
-      </w:pPr>
-      <w:r>
-        <w:rPr>
-          <w:sz w:val="24"/>
-          <w:szCs w:val="24"/>
-          <w:rtl w:val="0"/>
-        </w:rPr>
-        <w:t xml:space="preserve">some things to consider, cadence and resolution of SDO images</w:t>
-      </w:r>
-    </w:p>
-    <w:p>
-      <w:pPr>
-        <w:numPr>
-          <w:ilvl w:val="1"/>
-          <w:numId w:val="1"/>
-        </w:numPr>
-        <w:ind w:left="1440" w:hanging="360"/>
-        <w:rPr>
-          <w:sz w:val="24"/>
-          <w:szCs w:val="24"/>
           <w:u w:val="none"/>
         </w:rPr>
       </w:pPr>
@@ -86,58 +87,839 @@
           <w:szCs w:val="24"/>
           <w:rtl w:val="0"/>
         </w:rPr>
-        <w:t xml:space="preserve">tag it using the clean GOES events data</w:t>
-      </w:r>
-    </w:p>
-    <w:p>
-      <w:pPr>
-        <w:numPr>
-          <w:ilvl w:val="1"/>
-          <w:numId w:val="1"/>
-        </w:numPr>
-        <w:ind w:left="1440" w:hanging="360"/>
-        <w:rPr>
-          <w:sz w:val="24"/>
-          <w:szCs w:val="24"/>
-          <w:u w:val="none"/>
-        </w:rPr>
-      </w:pPr>
-      <w:r>
-        <w:rPr>
-          <w:sz w:val="24"/>
-          <w:szCs w:val="24"/>
-          <w:rtl w:val="0"/>
-        </w:rPr>
-        <w:t xml:space="preserve">do for all SDO images in 2015</w:t>
-      </w:r>
-    </w:p>
-    <w:p>
-      <w:pPr>
-        <w:rPr>
-          <w:sz w:val="24"/>
-          <w:szCs w:val="24"/>
-        </w:rPr>
-      </w:pPr>
-      <w:r>
-        <w:rPr>
-          <w:rtl w:val="0"/>
-        </w:rPr>
-      </w:r>
-    </w:p>
-    <w:p>
-      <w:pPr>
-        <w:rPr>
-          <w:sz w:val="24"/>
-          <w:szCs w:val="24"/>
-        </w:rPr>
-      </w:pPr>
-      <w:r>
-        <w:rPr>
-          <w:sz w:val="24"/>
-          <w:szCs w:val="24"/>
-          <w:rtl w:val="0"/>
-        </w:rPr>
-        <w:t xml:space="preserve">— for later —</w:t>
+        <w:t xml:space="preserve">Columns should be: “datetime”, “image_pixels_json”</w:t>
+      </w:r>
+    </w:p>
+    <w:p>
+      <w:pPr>
+        <w:rPr>
+          <w:sz w:val="24"/>
+          <w:szCs w:val="24"/>
+        </w:rPr>
+      </w:pPr>
+      <w:r>
+        <w:rPr>
+          <w:sz w:val="24"/>
+          <w:szCs w:val="24"/>
+          <w:rtl w:val="0"/>
+        </w:rPr>
+        <w:t xml:space="preserve">“[[0.2, 0.7, 0.76, …], [.45, .22, .99, …], … [256th]]”</w:t>
+      </w:r>
+    </w:p>
+    <w:p>
+      <w:pPr>
+        <w:rPr>
+          <w:sz w:val="24"/>
+          <w:szCs w:val="24"/>
+        </w:rPr>
+      </w:pPr>
+      <w:r>
+        <w:rPr>
+          <w:rtl w:val="0"/>
+        </w:rPr>
+      </w:r>
+    </w:p>
+    <w:p>
+      <w:pPr>
+        <w:shd w:fill="1e1e1e" w:val="clear"/>
+        <w:spacing w:line="325.71428571428567" w:lineRule="auto"/>
+        <w:rPr>
+          <w:rFonts w:ascii="Courier New" w:cs="Courier New" w:eastAsia="Courier New" w:hAnsi="Courier New"/>
+          <w:color w:val="6aa94f"/>
+          <w:sz w:val="21"/>
+          <w:szCs w:val="21"/>
+        </w:rPr>
+      </w:pPr>
+      <w:r>
+        <w:rPr>
+          <w:rFonts w:ascii="Courier New" w:cs="Courier New" w:eastAsia="Courier New" w:hAnsi="Courier New"/>
+          <w:color w:val="6aa94f"/>
+          <w:sz w:val="21"/>
+          <w:szCs w:val="21"/>
+          <w:rtl w:val="0"/>
+        </w:rPr>
+        <w:t xml:space="preserve"># convert 'sub_image' dask-array into pd dataframe:images_df</w:t>
+      </w:r>
+    </w:p>
+    <w:p>
+      <w:pPr>
+        <w:shd w:fill="1e1e1e" w:val="clear"/>
+        <w:spacing w:line="325.71428571428567" w:lineRule="auto"/>
+        <w:rPr>
+          <w:rFonts w:ascii="Courier New" w:cs="Courier New" w:eastAsia="Courier New" w:hAnsi="Courier New"/>
+          <w:color w:val="d4d4d4"/>
+          <w:sz w:val="21"/>
+          <w:szCs w:val="21"/>
+        </w:rPr>
+      </w:pPr>
+      <w:r>
+        <w:rPr>
+          <w:rtl w:val="0"/>
+        </w:rPr>
+      </w:r>
+    </w:p>
+    <w:p>
+      <w:pPr>
+        <w:shd w:fill="1e1e1e" w:val="clear"/>
+        <w:spacing w:line="325.71428571428567" w:lineRule="auto"/>
+        <w:rPr>
+          <w:rFonts w:ascii="Courier New" w:cs="Courier New" w:eastAsia="Courier New" w:hAnsi="Courier New"/>
+          <w:color w:val="d4d4d4"/>
+          <w:sz w:val="21"/>
+          <w:szCs w:val="21"/>
+        </w:rPr>
+      </w:pPr>
+      <w:r>
+        <w:rPr>
+          <w:rFonts w:ascii="Courier New" w:cs="Courier New" w:eastAsia="Courier New" w:hAnsi="Courier New"/>
+          <w:color w:val="c586c0"/>
+          <w:sz w:val="21"/>
+          <w:szCs w:val="21"/>
+          <w:rtl w:val="0"/>
+        </w:rPr>
+        <w:t xml:space="preserve">import</w:t>
+      </w:r>
+      <w:r>
+        <w:rPr>
+          <w:rFonts w:ascii="Courier New" w:cs="Courier New" w:eastAsia="Courier New" w:hAnsi="Courier New"/>
+          <w:color w:val="d4d4d4"/>
+          <w:sz w:val="21"/>
+          <w:szCs w:val="21"/>
+          <w:rtl w:val="0"/>
+        </w:rPr>
+        <w:t xml:space="preserve"> pandas </w:t>
+      </w:r>
+      <w:r>
+        <w:rPr>
+          <w:rFonts w:ascii="Courier New" w:cs="Courier New" w:eastAsia="Courier New" w:hAnsi="Courier New"/>
+          <w:color w:val="c586c0"/>
+          <w:sz w:val="21"/>
+          <w:szCs w:val="21"/>
+          <w:rtl w:val="0"/>
+        </w:rPr>
+        <w:t xml:space="preserve">as</w:t>
+      </w:r>
+      <w:r>
+        <w:rPr>
+          <w:rFonts w:ascii="Courier New" w:cs="Courier New" w:eastAsia="Courier New" w:hAnsi="Courier New"/>
+          <w:color w:val="d4d4d4"/>
+          <w:sz w:val="21"/>
+          <w:szCs w:val="21"/>
+          <w:rtl w:val="0"/>
+        </w:rPr>
+        <w:t xml:space="preserve"> pd</w:t>
+      </w:r>
+    </w:p>
+    <w:p>
+      <w:pPr>
+        <w:shd w:fill="1e1e1e" w:val="clear"/>
+        <w:spacing w:line="325.71428571428567" w:lineRule="auto"/>
+        <w:rPr>
+          <w:rFonts w:ascii="Courier New" w:cs="Courier New" w:eastAsia="Courier New" w:hAnsi="Courier New"/>
+          <w:color w:val="d4d4d4"/>
+          <w:sz w:val="21"/>
+          <w:szCs w:val="21"/>
+        </w:rPr>
+      </w:pPr>
+      <w:r>
+        <w:rPr>
+          <w:rtl w:val="0"/>
+        </w:rPr>
+      </w:r>
+    </w:p>
+    <w:p>
+      <w:pPr>
+        <w:shd w:fill="1e1e1e" w:val="clear"/>
+        <w:spacing w:line="325.71428571428567" w:lineRule="auto"/>
+        <w:rPr>
+          <w:rFonts w:ascii="Courier New" w:cs="Courier New" w:eastAsia="Courier New" w:hAnsi="Courier New"/>
+          <w:color w:val="dcdcdc"/>
+          <w:sz w:val="21"/>
+          <w:szCs w:val="21"/>
+        </w:rPr>
+      </w:pPr>
+      <w:r>
+        <w:rPr>
+          <w:rFonts w:ascii="Courier New" w:cs="Courier New" w:eastAsia="Courier New" w:hAnsi="Courier New"/>
+          <w:color w:val="d4d4d4"/>
+          <w:sz w:val="21"/>
+          <w:szCs w:val="21"/>
+          <w:rtl w:val="0"/>
+        </w:rPr>
+        <w:t xml:space="preserve">images_df = pd.DataFrame</w:t>
+      </w:r>
+      <w:r>
+        <w:rPr>
+          <w:rFonts w:ascii="Courier New" w:cs="Courier New" w:eastAsia="Courier New" w:hAnsi="Courier New"/>
+          <w:color w:val="dcdcdc"/>
+          <w:sz w:val="21"/>
+          <w:szCs w:val="21"/>
+          <w:rtl w:val="0"/>
+        </w:rPr>
+        <w:t xml:space="preserve">(</w:t>
+      </w:r>
+      <w:r>
+        <w:rPr>
+          <w:rFonts w:ascii="Courier New" w:cs="Courier New" w:eastAsia="Courier New" w:hAnsi="Courier New"/>
+          <w:color w:val="d4d4d4"/>
+          <w:sz w:val="21"/>
+          <w:szCs w:val="21"/>
+          <w:rtl w:val="0"/>
+        </w:rPr>
+        <w:t xml:space="preserve">columns=</w:t>
+      </w:r>
+      <w:r>
+        <w:rPr>
+          <w:rFonts w:ascii="Courier New" w:cs="Courier New" w:eastAsia="Courier New" w:hAnsi="Courier New"/>
+          <w:color w:val="dcdcdc"/>
+          <w:sz w:val="21"/>
+          <w:szCs w:val="21"/>
+          <w:rtl w:val="0"/>
+        </w:rPr>
+        <w:t xml:space="preserve">[</w:t>
+      </w:r>
+      <w:r>
+        <w:rPr>
+          <w:rFonts w:ascii="Courier New" w:cs="Courier New" w:eastAsia="Courier New" w:hAnsi="Courier New"/>
+          <w:color w:val="ce9178"/>
+          <w:sz w:val="21"/>
+          <w:szCs w:val="21"/>
+          <w:rtl w:val="0"/>
+        </w:rPr>
+        <w:t xml:space="preserve">"datetime"</w:t>
+      </w:r>
+      <w:r>
+        <w:rPr>
+          <w:rFonts w:ascii="Courier New" w:cs="Courier New" w:eastAsia="Courier New" w:hAnsi="Courier New"/>
+          <w:color w:val="dcdcdc"/>
+          <w:sz w:val="21"/>
+          <w:szCs w:val="21"/>
+          <w:rtl w:val="0"/>
+        </w:rPr>
+        <w:t xml:space="preserve">,</w:t>
+      </w:r>
+      <w:r>
+        <w:rPr>
+          <w:rFonts w:ascii="Courier New" w:cs="Courier New" w:eastAsia="Courier New" w:hAnsi="Courier New"/>
+          <w:color w:val="d4d4d4"/>
+          <w:sz w:val="21"/>
+          <w:szCs w:val="21"/>
+          <w:rtl w:val="0"/>
+        </w:rPr>
+        <w:t xml:space="preserve"> </w:t>
+      </w:r>
+      <w:r>
+        <w:rPr>
+          <w:rFonts w:ascii="Courier New" w:cs="Courier New" w:eastAsia="Courier New" w:hAnsi="Courier New"/>
+          <w:color w:val="ce9178"/>
+          <w:sz w:val="21"/>
+          <w:szCs w:val="21"/>
+          <w:rtl w:val="0"/>
+        </w:rPr>
+        <w:t xml:space="preserve">"image_pixels_np_str"</w:t>
+      </w:r>
+      <w:r>
+        <w:rPr>
+          <w:rFonts w:ascii="Courier New" w:cs="Courier New" w:eastAsia="Courier New" w:hAnsi="Courier New"/>
+          <w:color w:val="dcdcdc"/>
+          <w:sz w:val="21"/>
+          <w:szCs w:val="21"/>
+          <w:rtl w:val="0"/>
+        </w:rPr>
+        <w:t xml:space="preserve">])</w:t>
+      </w:r>
+    </w:p>
+    <w:p>
+      <w:pPr>
+        <w:shd w:fill="1e1e1e" w:val="clear"/>
+        <w:spacing w:line="325.71428571428567" w:lineRule="auto"/>
+        <w:rPr>
+          <w:rFonts w:ascii="Courier New" w:cs="Courier New" w:eastAsia="Courier New" w:hAnsi="Courier New"/>
+          <w:color w:val="d4d4d4"/>
+          <w:sz w:val="21"/>
+          <w:szCs w:val="21"/>
+        </w:rPr>
+      </w:pPr>
+      <w:r>
+        <w:rPr>
+          <w:rtl w:val="0"/>
+        </w:rPr>
+      </w:r>
+    </w:p>
+    <w:p>
+      <w:pPr>
+        <w:shd w:fill="1e1e1e" w:val="clear"/>
+        <w:spacing w:line="325.71428571428567" w:lineRule="auto"/>
+        <w:rPr>
+          <w:rFonts w:ascii="Courier New" w:cs="Courier New" w:eastAsia="Courier New" w:hAnsi="Courier New"/>
+          <w:color w:val="dcdcdc"/>
+          <w:sz w:val="21"/>
+          <w:szCs w:val="21"/>
+        </w:rPr>
+      </w:pPr>
+      <w:r>
+        <w:rPr>
+          <w:rFonts w:ascii="Courier New" w:cs="Courier New" w:eastAsia="Courier New" w:hAnsi="Courier New"/>
+          <w:color w:val="c586c0"/>
+          <w:sz w:val="21"/>
+          <w:szCs w:val="21"/>
+          <w:rtl w:val="0"/>
+        </w:rPr>
+        <w:t xml:space="preserve">for</w:t>
+      </w:r>
+      <w:r>
+        <w:rPr>
+          <w:rFonts w:ascii="Courier New" w:cs="Courier New" w:eastAsia="Courier New" w:hAnsi="Courier New"/>
+          <w:color w:val="d4d4d4"/>
+          <w:sz w:val="21"/>
+          <w:szCs w:val="21"/>
+          <w:rtl w:val="0"/>
+        </w:rPr>
+        <w:t xml:space="preserve"> image_num </w:t>
+      </w:r>
+      <w:r>
+        <w:rPr>
+          <w:rFonts w:ascii="Courier New" w:cs="Courier New" w:eastAsia="Courier New" w:hAnsi="Courier New"/>
+          <w:color w:val="82c6ff"/>
+          <w:sz w:val="21"/>
+          <w:szCs w:val="21"/>
+          <w:rtl w:val="0"/>
+        </w:rPr>
+        <w:t xml:space="preserve">in</w:t>
+      </w:r>
+      <w:r>
+        <w:rPr>
+          <w:rFonts w:ascii="Courier New" w:cs="Courier New" w:eastAsia="Courier New" w:hAnsi="Courier New"/>
+          <w:color w:val="d4d4d4"/>
+          <w:sz w:val="21"/>
+          <w:szCs w:val="21"/>
+          <w:rtl w:val="0"/>
+        </w:rPr>
+        <w:t xml:space="preserve"> </w:t>
+      </w:r>
+      <w:r>
+        <w:rPr>
+          <w:rFonts w:ascii="Courier New" w:cs="Courier New" w:eastAsia="Courier New" w:hAnsi="Courier New"/>
+          <w:color w:val="dcdcaa"/>
+          <w:sz w:val="21"/>
+          <w:szCs w:val="21"/>
+          <w:rtl w:val="0"/>
+        </w:rPr>
+        <w:t xml:space="preserve">range</w:t>
+      </w:r>
+      <w:r>
+        <w:rPr>
+          <w:rFonts w:ascii="Courier New" w:cs="Courier New" w:eastAsia="Courier New" w:hAnsi="Courier New"/>
+          <w:color w:val="dcdcdc"/>
+          <w:sz w:val="21"/>
+          <w:szCs w:val="21"/>
+          <w:rtl w:val="0"/>
+        </w:rPr>
+        <w:t xml:space="preserve">(</w:t>
+      </w:r>
+      <w:r>
+        <w:rPr>
+          <w:rFonts w:ascii="Courier New" w:cs="Courier New" w:eastAsia="Courier New" w:hAnsi="Courier New"/>
+          <w:color w:val="dcdcaa"/>
+          <w:sz w:val="21"/>
+          <w:szCs w:val="21"/>
+          <w:rtl w:val="0"/>
+        </w:rPr>
+        <w:t xml:space="preserve">len</w:t>
+      </w:r>
+      <w:r>
+        <w:rPr>
+          <w:rFonts w:ascii="Courier New" w:cs="Courier New" w:eastAsia="Courier New" w:hAnsi="Courier New"/>
+          <w:color w:val="dcdcdc"/>
+          <w:sz w:val="21"/>
+          <w:szCs w:val="21"/>
+          <w:rtl w:val="0"/>
+        </w:rPr>
+        <w:t xml:space="preserve">(</w:t>
+      </w:r>
+      <w:r>
+        <w:rPr>
+          <w:rFonts w:ascii="Courier New" w:cs="Courier New" w:eastAsia="Courier New" w:hAnsi="Courier New"/>
+          <w:color w:val="d4d4d4"/>
+          <w:sz w:val="21"/>
+          <w:szCs w:val="21"/>
+          <w:rtl w:val="0"/>
+        </w:rPr>
+        <w:t xml:space="preserve">sub_image</w:t>
+      </w:r>
+      <w:r>
+        <w:rPr>
+          <w:rFonts w:ascii="Courier New" w:cs="Courier New" w:eastAsia="Courier New" w:hAnsi="Courier New"/>
+          <w:color w:val="dcdcdc"/>
+          <w:sz w:val="21"/>
+          <w:szCs w:val="21"/>
+          <w:rtl w:val="0"/>
+        </w:rPr>
+        <w:t xml:space="preserve">)):</w:t>
+      </w:r>
+    </w:p>
+    <w:p>
+      <w:pPr>
+        <w:shd w:fill="1e1e1e" w:val="clear"/>
+        <w:spacing w:line="325.71428571428567" w:lineRule="auto"/>
+        <w:rPr>
+          <w:rFonts w:ascii="Courier New" w:cs="Courier New" w:eastAsia="Courier New" w:hAnsi="Courier New"/>
+          <w:color w:val="dcdcdc"/>
+          <w:sz w:val="21"/>
+          <w:szCs w:val="21"/>
+        </w:rPr>
+      </w:pPr>
+      <w:r>
+        <w:rPr>
+          <w:rFonts w:ascii="Courier New" w:cs="Courier New" w:eastAsia="Courier New" w:hAnsi="Courier New"/>
+          <w:color w:val="d4d4d4"/>
+          <w:sz w:val="21"/>
+          <w:szCs w:val="21"/>
+          <w:rtl w:val="0"/>
+        </w:rPr>
+        <w:t xml:space="preserve"> images_df.loc</w:t>
+      </w:r>
+      <w:r>
+        <w:rPr>
+          <w:rFonts w:ascii="Courier New" w:cs="Courier New" w:eastAsia="Courier New" w:hAnsi="Courier New"/>
+          <w:color w:val="dcdcdc"/>
+          <w:sz w:val="21"/>
+          <w:szCs w:val="21"/>
+          <w:rtl w:val="0"/>
+        </w:rPr>
+        <w:t xml:space="preserve">[</w:t>
+      </w:r>
+      <w:r>
+        <w:rPr>
+          <w:rFonts w:ascii="Courier New" w:cs="Courier New" w:eastAsia="Courier New" w:hAnsi="Courier New"/>
+          <w:color w:val="dcdcaa"/>
+          <w:sz w:val="21"/>
+          <w:szCs w:val="21"/>
+          <w:rtl w:val="0"/>
+        </w:rPr>
+        <w:t xml:space="preserve">len</w:t>
+      </w:r>
+      <w:r>
+        <w:rPr>
+          <w:rFonts w:ascii="Courier New" w:cs="Courier New" w:eastAsia="Courier New" w:hAnsi="Courier New"/>
+          <w:color w:val="dcdcdc"/>
+          <w:sz w:val="21"/>
+          <w:szCs w:val="21"/>
+          <w:rtl w:val="0"/>
+        </w:rPr>
+        <w:t xml:space="preserve">(</w:t>
+      </w:r>
+      <w:r>
+        <w:rPr>
+          <w:rFonts w:ascii="Courier New" w:cs="Courier New" w:eastAsia="Courier New" w:hAnsi="Courier New"/>
+          <w:color w:val="d4d4d4"/>
+          <w:sz w:val="21"/>
+          <w:szCs w:val="21"/>
+          <w:rtl w:val="0"/>
+        </w:rPr>
+        <w:t xml:space="preserve">images_df</w:t>
+      </w:r>
+      <w:r>
+        <w:rPr>
+          <w:rFonts w:ascii="Courier New" w:cs="Courier New" w:eastAsia="Courier New" w:hAnsi="Courier New"/>
+          <w:color w:val="dcdcdc"/>
+          <w:sz w:val="21"/>
+          <w:szCs w:val="21"/>
+          <w:rtl w:val="0"/>
+        </w:rPr>
+        <w:t xml:space="preserve">)]</w:t>
+      </w:r>
+      <w:r>
+        <w:rPr>
+          <w:rFonts w:ascii="Courier New" w:cs="Courier New" w:eastAsia="Courier New" w:hAnsi="Courier New"/>
+          <w:color w:val="d4d4d4"/>
+          <w:sz w:val="21"/>
+          <w:szCs w:val="21"/>
+          <w:rtl w:val="0"/>
+        </w:rPr>
+        <w:t xml:space="preserve"> = </w:t>
+      </w:r>
+      <w:r>
+        <w:rPr>
+          <w:rFonts w:ascii="Courier New" w:cs="Courier New" w:eastAsia="Courier New" w:hAnsi="Courier New"/>
+          <w:color w:val="dcdcdc"/>
+          <w:sz w:val="21"/>
+          <w:szCs w:val="21"/>
+          <w:rtl w:val="0"/>
+        </w:rPr>
+        <w:t xml:space="preserve">{</w:t>
+      </w:r>
+    </w:p>
+    <w:p>
+      <w:pPr>
+        <w:shd w:fill="1e1e1e" w:val="clear"/>
+        <w:spacing w:line="325.71428571428567" w:lineRule="auto"/>
+        <w:rPr>
+          <w:rFonts w:ascii="Courier New" w:cs="Courier New" w:eastAsia="Courier New" w:hAnsi="Courier New"/>
+          <w:color w:val="6aa94f"/>
+          <w:sz w:val="21"/>
+          <w:szCs w:val="21"/>
+        </w:rPr>
+      </w:pPr>
+      <w:r>
+        <w:rPr>
+          <w:rFonts w:ascii="Courier New" w:cs="Courier New" w:eastAsia="Courier New" w:hAnsi="Courier New"/>
+          <w:color w:val="d4d4d4"/>
+          <w:sz w:val="21"/>
+          <w:szCs w:val="21"/>
+          <w:rtl w:val="0"/>
+        </w:rPr>
+        <w:t xml:space="preserve">     </w:t>
+      </w:r>
+      <w:r>
+        <w:rPr>
+          <w:rFonts w:ascii="Courier New" w:cs="Courier New" w:eastAsia="Courier New" w:hAnsi="Courier New"/>
+          <w:color w:val="ce9178"/>
+          <w:sz w:val="21"/>
+          <w:szCs w:val="21"/>
+          <w:rtl w:val="0"/>
+        </w:rPr>
+        <w:t xml:space="preserve">"datetime"</w:t>
+      </w:r>
+      <w:r>
+        <w:rPr>
+          <w:rFonts w:ascii="Courier New" w:cs="Courier New" w:eastAsia="Courier New" w:hAnsi="Courier New"/>
+          <w:color w:val="dcdcdc"/>
+          <w:sz w:val="21"/>
+          <w:szCs w:val="21"/>
+          <w:rtl w:val="0"/>
+        </w:rPr>
+        <w:t xml:space="preserve">:</w:t>
+      </w:r>
+      <w:r>
+        <w:rPr>
+          <w:rFonts w:ascii="Courier New" w:cs="Courier New" w:eastAsia="Courier New" w:hAnsi="Courier New"/>
+          <w:color w:val="d4d4d4"/>
+          <w:sz w:val="21"/>
+          <w:szCs w:val="21"/>
+          <w:rtl w:val="0"/>
+        </w:rPr>
+        <w:t xml:space="preserve"> </w:t>
+      </w:r>
+      <w:r>
+        <w:rPr>
+          <w:rFonts w:ascii="Courier New" w:cs="Courier New" w:eastAsia="Courier New" w:hAnsi="Courier New"/>
+          <w:color w:val="ce9178"/>
+          <w:sz w:val="21"/>
+          <w:szCs w:val="21"/>
+          <w:rtl w:val="0"/>
+        </w:rPr>
+        <w:t xml:space="preserve">""</w:t>
+      </w:r>
+      <w:r>
+        <w:rPr>
+          <w:rFonts w:ascii="Courier New" w:cs="Courier New" w:eastAsia="Courier New" w:hAnsi="Courier New"/>
+          <w:color w:val="dcdcdc"/>
+          <w:sz w:val="21"/>
+          <w:szCs w:val="21"/>
+          <w:rtl w:val="0"/>
+        </w:rPr>
+        <w:t xml:space="preserve">,</w:t>
+      </w:r>
+      <w:r>
+        <w:rPr>
+          <w:rFonts w:ascii="Courier New" w:cs="Courier New" w:eastAsia="Courier New" w:hAnsi="Courier New"/>
+          <w:color w:val="d4d4d4"/>
+          <w:sz w:val="21"/>
+          <w:szCs w:val="21"/>
+          <w:rtl w:val="0"/>
+        </w:rPr>
+        <w:t xml:space="preserve"> </w:t>
+      </w:r>
+      <w:r>
+        <w:rPr>
+          <w:rFonts w:ascii="Courier New" w:cs="Courier New" w:eastAsia="Courier New" w:hAnsi="Courier New"/>
+          <w:color w:val="6aa94f"/>
+          <w:sz w:val="21"/>
+          <w:szCs w:val="21"/>
+          <w:rtl w:val="0"/>
+        </w:rPr>
+        <w:t xml:space="preserve"># this will be someting like df_time["Time"][time_index].values[image_num]</w:t>
+      </w:r>
+    </w:p>
+    <w:p>
+      <w:pPr>
+        <w:shd w:fill="1e1e1e" w:val="clear"/>
+        <w:spacing w:line="325.71428571428567" w:lineRule="auto"/>
+        <w:rPr>
+          <w:rFonts w:ascii="Courier New" w:cs="Courier New" w:eastAsia="Courier New" w:hAnsi="Courier New"/>
+          <w:color w:val="6aa94f"/>
+          <w:sz w:val="21"/>
+          <w:szCs w:val="21"/>
+        </w:rPr>
+      </w:pPr>
+      <w:r>
+        <w:rPr>
+          <w:rFonts w:ascii="Courier New" w:cs="Courier New" w:eastAsia="Courier New" w:hAnsi="Courier New"/>
+          <w:color w:val="d4d4d4"/>
+          <w:sz w:val="21"/>
+          <w:szCs w:val="21"/>
+          <w:rtl w:val="0"/>
+        </w:rPr>
+        <w:t xml:space="preserve">     </w:t>
+      </w:r>
+      <w:r>
+        <w:rPr>
+          <w:rFonts w:ascii="Courier New" w:cs="Courier New" w:eastAsia="Courier New" w:hAnsi="Courier New"/>
+          <w:color w:val="ce9178"/>
+          <w:sz w:val="21"/>
+          <w:szCs w:val="21"/>
+          <w:rtl w:val="0"/>
+        </w:rPr>
+        <w:t xml:space="preserve">"image_pixels_np_str"</w:t>
+      </w:r>
+      <w:r>
+        <w:rPr>
+          <w:rFonts w:ascii="Courier New" w:cs="Courier New" w:eastAsia="Courier New" w:hAnsi="Courier New"/>
+          <w:color w:val="dcdcdc"/>
+          <w:sz w:val="21"/>
+          <w:szCs w:val="21"/>
+          <w:rtl w:val="0"/>
+        </w:rPr>
+        <w:t xml:space="preserve">:</w:t>
+      </w:r>
+      <w:r>
+        <w:rPr>
+          <w:rFonts w:ascii="Courier New" w:cs="Courier New" w:eastAsia="Courier New" w:hAnsi="Courier New"/>
+          <w:color w:val="d4d4d4"/>
+          <w:sz w:val="21"/>
+          <w:szCs w:val="21"/>
+          <w:rtl w:val="0"/>
+        </w:rPr>
+        <w:t xml:space="preserve"> </w:t>
+      </w:r>
+      <w:r>
+        <w:rPr>
+          <w:rFonts w:ascii="Courier New" w:cs="Courier New" w:eastAsia="Courier New" w:hAnsi="Courier New"/>
+          <w:color w:val="ce9178"/>
+          <w:sz w:val="21"/>
+          <w:szCs w:val="21"/>
+          <w:rtl w:val="0"/>
+        </w:rPr>
+        <w:t xml:space="preserve">""</w:t>
+      </w:r>
+      <w:r>
+        <w:rPr>
+          <w:rFonts w:ascii="Courier New" w:cs="Courier New" w:eastAsia="Courier New" w:hAnsi="Courier New"/>
+          <w:color w:val="dcdcdc"/>
+          <w:sz w:val="21"/>
+          <w:szCs w:val="21"/>
+          <w:rtl w:val="0"/>
+        </w:rPr>
+        <w:t xml:space="preserve">,</w:t>
+      </w:r>
+      <w:r>
+        <w:rPr>
+          <w:rFonts w:ascii="Courier New" w:cs="Courier New" w:eastAsia="Courier New" w:hAnsi="Courier New"/>
+          <w:color w:val="d4d4d4"/>
+          <w:sz w:val="21"/>
+          <w:szCs w:val="21"/>
+          <w:rtl w:val="0"/>
+        </w:rPr>
+        <w:t xml:space="preserve"> </w:t>
+      </w:r>
+      <w:r>
+        <w:rPr>
+          <w:rFonts w:ascii="Courier New" w:cs="Courier New" w:eastAsia="Courier New" w:hAnsi="Courier New"/>
+          <w:color w:val="6aa94f"/>
+          <w:sz w:val="21"/>
+          <w:szCs w:val="21"/>
+          <w:rtl w:val="0"/>
+        </w:rPr>
+        <w:t xml:space="preserve"># this will be something like np.array2string(np.asarray(sub_image[image_num, :, :]))</w:t>
+      </w:r>
+    </w:p>
+    <w:p>
+      <w:pPr>
+        <w:shd w:fill="1e1e1e" w:val="clear"/>
+        <w:spacing w:line="325.71428571428567" w:lineRule="auto"/>
+        <w:rPr>
+          <w:rFonts w:ascii="Courier New" w:cs="Courier New" w:eastAsia="Courier New" w:hAnsi="Courier New"/>
+          <w:color w:val="dcdcdc"/>
+          <w:sz w:val="21"/>
+          <w:szCs w:val="21"/>
+        </w:rPr>
+      </w:pPr>
+      <w:r>
+        <w:rPr>
+          <w:rFonts w:ascii="Courier New" w:cs="Courier New" w:eastAsia="Courier New" w:hAnsi="Courier New"/>
+          <w:color w:val="d4d4d4"/>
+          <w:sz w:val="21"/>
+          <w:szCs w:val="21"/>
+          <w:rtl w:val="0"/>
+        </w:rPr>
+        <w:t xml:space="preserve"> </w:t>
+      </w:r>
+      <w:r>
+        <w:rPr>
+          <w:rFonts w:ascii="Courier New" w:cs="Courier New" w:eastAsia="Courier New" w:hAnsi="Courier New"/>
+          <w:color w:val="dcdcdc"/>
+          <w:sz w:val="21"/>
+          <w:szCs w:val="21"/>
+          <w:rtl w:val="0"/>
+        </w:rPr>
+        <w:t xml:space="preserve">}</w:t>
+      </w:r>
+    </w:p>
+    <w:p>
+      <w:pPr>
+        <w:shd w:fill="1e1e1e" w:val="clear"/>
+        <w:spacing w:line="325.71428571428567" w:lineRule="auto"/>
+        <w:rPr>
+          <w:rFonts w:ascii="Courier New" w:cs="Courier New" w:eastAsia="Courier New" w:hAnsi="Courier New"/>
+          <w:color w:val="d4d4d4"/>
+          <w:sz w:val="21"/>
+          <w:szCs w:val="21"/>
+        </w:rPr>
+      </w:pPr>
+      <w:r>
+        <w:rPr>
+          <w:rtl w:val="0"/>
+        </w:rPr>
+      </w:r>
+    </w:p>
+    <w:p>
+      <w:pPr>
+        <w:shd w:fill="1e1e1e" w:val="clear"/>
+        <w:spacing w:line="325.71428571428567" w:lineRule="auto"/>
+        <w:rPr>
+          <w:rFonts w:ascii="Courier New" w:cs="Courier New" w:eastAsia="Courier New" w:hAnsi="Courier New"/>
+          <w:color w:val="dcdcdc"/>
+          <w:sz w:val="21"/>
+          <w:szCs w:val="21"/>
+        </w:rPr>
+      </w:pPr>
+      <w:r>
+        <w:rPr>
+          <w:rFonts w:ascii="Courier New" w:cs="Courier New" w:eastAsia="Courier New" w:hAnsi="Courier New"/>
+          <w:color w:val="d4d4d4"/>
+          <w:sz w:val="21"/>
+          <w:szCs w:val="21"/>
+          <w:rtl w:val="0"/>
+        </w:rPr>
+        <w:t xml:space="preserve">images_df.to_csv</w:t>
+      </w:r>
+      <w:r>
+        <w:rPr>
+          <w:rFonts w:ascii="Courier New" w:cs="Courier New" w:eastAsia="Courier New" w:hAnsi="Courier New"/>
+          <w:color w:val="dcdcdc"/>
+          <w:sz w:val="21"/>
+          <w:szCs w:val="21"/>
+          <w:rtl w:val="0"/>
+        </w:rPr>
+        <w:t xml:space="preserve">(</w:t>
+      </w:r>
+      <w:r>
+        <w:rPr>
+          <w:rFonts w:ascii="Courier New" w:cs="Courier New" w:eastAsia="Courier New" w:hAnsi="Courier New"/>
+          <w:color w:val="ce9178"/>
+          <w:sz w:val="21"/>
+          <w:szCs w:val="21"/>
+          <w:rtl w:val="0"/>
+        </w:rPr>
+        <w:t xml:space="preserve">"images_df.csv"</w:t>
+      </w:r>
+      <w:r>
+        <w:rPr>
+          <w:rFonts w:ascii="Courier New" w:cs="Courier New" w:eastAsia="Courier New" w:hAnsi="Courier New"/>
+          <w:color w:val="dcdcdc"/>
+          <w:sz w:val="21"/>
+          <w:szCs w:val="21"/>
+          <w:rtl w:val="0"/>
+        </w:rPr>
+        <w:t xml:space="preserve">,</w:t>
+      </w:r>
+      <w:r>
+        <w:rPr>
+          <w:rFonts w:ascii="Courier New" w:cs="Courier New" w:eastAsia="Courier New" w:hAnsi="Courier New"/>
+          <w:color w:val="d4d4d4"/>
+          <w:sz w:val="21"/>
+          <w:szCs w:val="21"/>
+          <w:rtl w:val="0"/>
+        </w:rPr>
+        <w:t xml:space="preserve"> index=</w:t>
+      </w:r>
+      <w:r>
+        <w:rPr>
+          <w:rFonts w:ascii="Courier New" w:cs="Courier New" w:eastAsia="Courier New" w:hAnsi="Courier New"/>
+          <w:color w:val="569cd6"/>
+          <w:sz w:val="21"/>
+          <w:szCs w:val="21"/>
+          <w:rtl w:val="0"/>
+        </w:rPr>
+        <w:t xml:space="preserve">False</w:t>
+      </w:r>
+      <w:r>
+        <w:rPr>
+          <w:rFonts w:ascii="Courier New" w:cs="Courier New" w:eastAsia="Courier New" w:hAnsi="Courier New"/>
+          <w:color w:val="dcdcdc"/>
+          <w:sz w:val="21"/>
+          <w:szCs w:val="21"/>
+          <w:rtl w:val="0"/>
+        </w:rPr>
+        <w:t xml:space="preserve">)</w:t>
+      </w:r>
+    </w:p>
+    <w:p>
+      <w:pPr>
+        <w:rPr>
+          <w:sz w:val="24"/>
+          <w:szCs w:val="24"/>
+        </w:rPr>
+      </w:pPr>
+      <w:r>
+        <w:rPr>
+          <w:rtl w:val="0"/>
+        </w:rPr>
+      </w:r>
+    </w:p>
+    <w:p>
+      <w:pPr>
+        <w:rPr>
+          <w:sz w:val="24"/>
+          <w:szCs w:val="24"/>
+        </w:rPr>
+      </w:pPr>
+      <w:r>
+        <w:rPr>
+          <w:rtl w:val="0"/>
+        </w:rPr>
+      </w:r>
+    </w:p>
+    <w:p>
+      <w:pPr>
+        <w:ind w:left="0" w:firstLine="0"/>
+        <w:rPr>
+          <w:sz w:val="24"/>
+          <w:szCs w:val="24"/>
+        </w:rPr>
+      </w:pPr>
+      <w:r>
+        <w:rPr>
+          <w:rtl w:val="0"/>
+        </w:rPr>
+      </w:r>
+    </w:p>
+    <w:p>
+      <w:pPr>
+        <w:ind w:left="0" w:firstLine="0"/>
+        <w:rPr>
+          <w:sz w:val="24"/>
+          <w:szCs w:val="24"/>
+        </w:rPr>
+      </w:pPr>
+      <w:r>
+        <w:rPr>
+          <w:sz w:val="24"/>
+          <w:szCs w:val="24"/>
+          <w:rtl w:val="0"/>
+        </w:rPr>
+        <w:t xml:space="preserve">—</w:t>
       </w:r>
     </w:p>
     <w:p>
@@ -155,8 +937,11 @@
       </w:pPr>
       <w:r>
         <w:rPr>
-          <w:rtl w:val="0"/>
-        </w:rPr>
+          <w:sz w:val="24"/>
+          <w:szCs w:val="24"/>
+          <w:rtl w:val="0"/>
+        </w:rPr>
+        <w:t xml:space="preserve">First in google collab load/read the SDO data, make sure I can get the datetime information of the SDO images and then match the datetime from GOES to SDO and find out if we have 127 images to work with.’</w:t>
       </w:r>
     </w:p>
     <w:p>
@@ -164,6 +949,214 @@
         <w:numPr>
           <w:ilvl w:val="1"/>
           <w:numId w:val="2"/>
+        </w:numPr>
+        <w:ind w:left="1440" w:hanging="360"/>
+        <w:rPr>
+          <w:sz w:val="24"/>
+          <w:szCs w:val="24"/>
+        </w:rPr>
+      </w:pPr>
+      <w:r>
+        <w:rPr>
+          <w:sz w:val="24"/>
+          <w:szCs w:val="24"/>
+          <w:rtl w:val="0"/>
+        </w:rPr>
+        <w:t xml:space="preserve">(D) Create my own google collab and read an image from one day in 2015 and plot it</w:t>
+        <w:tab/>
+      </w:r>
+    </w:p>
+    <w:p>
+      <w:pPr>
+        <w:numPr>
+          <w:ilvl w:val="1"/>
+          <w:numId w:val="2"/>
+        </w:numPr>
+        <w:ind w:left="1440" w:hanging="360"/>
+        <w:rPr>
+          <w:sz w:val="24"/>
+          <w:szCs w:val="24"/>
+          <w:u w:val="none"/>
+        </w:rPr>
+      </w:pPr>
+      <w:r>
+        <w:rPr>
+          <w:sz w:val="24"/>
+          <w:szCs w:val="24"/>
+          <w:rtl w:val="0"/>
+        </w:rPr>
+        <w:t xml:space="preserve">(C)12/13 - Get an image for every hour in each day which is ~9000 images and put it on a folder in gd archive</w:t>
+      </w:r>
+    </w:p>
+    <w:p>
+      <w:pPr>
+        <w:numPr>
+          <w:ilvl w:val="1"/>
+          <w:numId w:val="2"/>
+        </w:numPr>
+        <w:ind w:left="1440" w:hanging="360"/>
+        <w:rPr>
+          <w:sz w:val="24"/>
+          <w:szCs w:val="24"/>
+          <w:u w:val="none"/>
+        </w:rPr>
+      </w:pPr>
+      <w:r>
+        <w:rPr>
+          <w:sz w:val="24"/>
+          <w:szCs w:val="24"/>
+          <w:rtl w:val="0"/>
+        </w:rPr>
+        <w:t xml:space="preserve">And enrich the dataset with all images taken during flare events.</w:t>
+      </w:r>
+    </w:p>
+    <w:p>
+      <w:pPr>
+        <w:numPr>
+          <w:ilvl w:val="1"/>
+          <w:numId w:val="2"/>
+        </w:numPr>
+        <w:ind w:left="1440" w:hanging="360"/>
+        <w:rPr>
+          <w:sz w:val="24"/>
+          <w:szCs w:val="24"/>
+          <w:u w:val="none"/>
+        </w:rPr>
+      </w:pPr>
+      <w:r>
+        <w:rPr>
+          <w:rtl w:val="0"/>
+        </w:rPr>
+      </w:r>
+    </w:p>
+    <w:p>
+      <w:pPr>
+        <w:numPr>
+          <w:ilvl w:val="2"/>
+          <w:numId w:val="2"/>
+        </w:numPr>
+        <w:ind w:left="2160" w:hanging="360"/>
+        <w:rPr>
+          <w:sz w:val="24"/>
+          <w:szCs w:val="24"/>
+        </w:rPr>
+      </w:pPr>
+      <w:r>
+        <w:rPr>
+          <w:sz w:val="24"/>
+          <w:szCs w:val="24"/>
+          <w:rtl w:val="0"/>
+        </w:rPr>
+        <w:t xml:space="preserve">some things to consider, cadence and resolution of SDO images</w:t>
+      </w:r>
+    </w:p>
+    <w:p>
+      <w:pPr>
+        <w:numPr>
+          <w:ilvl w:val="1"/>
+          <w:numId w:val="2"/>
+        </w:numPr>
+        <w:ind w:left="1440" w:hanging="360"/>
+        <w:rPr>
+          <w:sz w:val="24"/>
+          <w:szCs w:val="24"/>
+          <w:u w:val="none"/>
+        </w:rPr>
+      </w:pPr>
+      <w:r>
+        <w:rPr>
+          <w:sz w:val="24"/>
+          <w:szCs w:val="24"/>
+          <w:rtl w:val="0"/>
+        </w:rPr>
+        <w:t xml:space="preserve">tag it using the clean GOES events data</w:t>
+      </w:r>
+      <w:r>
+        <w:rPr>
+          <w:rtl w:val="0"/>
+        </w:rPr>
+      </w:r>
+    </w:p>
+    <w:p>
+      <w:pPr>
+        <w:numPr>
+          <w:ilvl w:val="1"/>
+          <w:numId w:val="2"/>
+        </w:numPr>
+        <w:ind w:left="1440" w:hanging="360"/>
+        <w:rPr>
+          <w:sz w:val="24"/>
+          <w:szCs w:val="24"/>
+          <w:u w:val="none"/>
+        </w:rPr>
+      </w:pPr>
+      <w:r>
+        <w:rPr>
+          <w:sz w:val="24"/>
+          <w:szCs w:val="24"/>
+          <w:rtl w:val="0"/>
+        </w:rPr>
+        <w:t xml:space="preserve">do for all SDO images in 2015</w:t>
+      </w:r>
+      <w:r>
+        <w:rPr>
+          <w:rtl w:val="0"/>
+        </w:rPr>
+      </w:r>
+    </w:p>
+    <w:p>
+      <w:pPr>
+        <w:rPr>
+          <w:sz w:val="24"/>
+          <w:szCs w:val="24"/>
+        </w:rPr>
+      </w:pPr>
+      <w:r>
+        <w:rPr>
+          <w:rtl w:val="0"/>
+        </w:rPr>
+      </w:r>
+    </w:p>
+    <w:p>
+      <w:pPr>
+        <w:rPr>
+          <w:sz w:val="24"/>
+          <w:szCs w:val="24"/>
+        </w:rPr>
+      </w:pPr>
+      <w:r>
+        <w:rPr>
+          <w:sz w:val="24"/>
+          <w:szCs w:val="24"/>
+          <w:rtl w:val="0"/>
+        </w:rPr>
+        <w:t xml:space="preserve">— for later —</w:t>
+      </w:r>
+    </w:p>
+    <w:p>
+      <w:pPr>
+        <w:numPr>
+          <w:ilvl w:val="0"/>
+          <w:numId w:val="3"/>
+        </w:numPr>
+        <w:ind w:left="720" w:hanging="360"/>
+        <w:rPr>
+          <w:sz w:val="24"/>
+          <w:szCs w:val="24"/>
+          <w:u w:val="none"/>
+        </w:rPr>
+      </w:pPr>
+      <w:r>
+        <w:rPr>
+          <w:rtl w:val="0"/>
+        </w:rPr>
+      </w:r>
+    </w:p>
+    <w:p>
+      <w:pPr>
+        <w:numPr>
+          <w:ilvl w:val="1"/>
+          <w:numId w:val="3"/>
         </w:numPr>
         <w:ind w:left="1440" w:hanging="360"/>
         <w:rPr>
@@ -201,7 +1194,7 @@
     <w:lvl w:ilvl="0">
       <w:start w:val="1"/>
       <w:numFmt w:val="bullet"/>
-      <w:lvlText w:val="●"/>
+      <w:lvlText w:val="-"/>
       <w:lvlJc w:val="left"/>
       <w:pPr>
         <w:ind w:left="720" w:hanging="360"/>
@@ -213,7 +1206,7 @@
     <w:lvl w:ilvl="1">
       <w:start w:val="1"/>
       <w:numFmt w:val="bullet"/>
-      <w:lvlText w:val="○"/>
+      <w:lvlText w:val="-"/>
       <w:lvlJc w:val="left"/>
       <w:pPr>
         <w:ind w:left="1440" w:hanging="360"/>
@@ -225,7 +1218,7 @@
     <w:lvl w:ilvl="2">
       <w:start w:val="1"/>
       <w:numFmt w:val="bullet"/>
-      <w:lvlText w:val="■"/>
+      <w:lvlText w:val="-"/>
       <w:lvlJc w:val="left"/>
       <w:pPr>
         <w:ind w:left="2160" w:hanging="360"/>
@@ -237,7 +1230,7 @@
     <w:lvl w:ilvl="3">
       <w:start w:val="1"/>
       <w:numFmt w:val="bullet"/>
-      <w:lvlText w:val="●"/>
+      <w:lvlText w:val="-"/>
       <w:lvlJc w:val="left"/>
       <w:pPr>
         <w:ind w:left="2880" w:hanging="360"/>
@@ -249,7 +1242,7 @@
     <w:lvl w:ilvl="4">
       <w:start w:val="1"/>
       <w:numFmt w:val="bullet"/>
-      <w:lvlText w:val="○"/>
+      <w:lvlText w:val="-"/>
       <w:lvlJc w:val="left"/>
       <w:pPr>
         <w:ind w:left="3600" w:hanging="360"/>
@@ -261,7 +1254,7 @@
     <w:lvl w:ilvl="5">
       <w:start w:val="1"/>
       <w:numFmt w:val="bullet"/>
-      <w:lvlText w:val="■"/>
+      <w:lvlText w:val="-"/>
       <w:lvlJc w:val="left"/>
       <w:pPr>
         <w:ind w:left="4320" w:hanging="360"/>
@@ -273,7 +1266,7 @@
     <w:lvl w:ilvl="6">
       <w:start w:val="1"/>
       <w:numFmt w:val="bullet"/>
-      <w:lvlText w:val="●"/>
+      <w:lvlText w:val="-"/>
       <w:lvlJc w:val="left"/>
       <w:pPr>
         <w:ind w:left="5040" w:hanging="360"/>
@@ -285,7 +1278,7 @@
     <w:lvl w:ilvl="7">
       <w:start w:val="1"/>
       <w:numFmt w:val="bullet"/>
-      <w:lvlText w:val="○"/>
+      <w:lvlText w:val="-"/>
       <w:lvlJc w:val="left"/>
       <w:pPr>
         <w:ind w:left="5760" w:hanging="360"/>
@@ -297,7 +1290,7 @@
     <w:lvl w:ilvl="8">
       <w:start w:val="1"/>
       <w:numFmt w:val="bullet"/>
-      <w:lvlText w:val="■"/>
+      <w:lvlText w:val="-"/>
       <w:lvlJc w:val="left"/>
       <w:pPr>
         <w:ind w:left="6480" w:hanging="360"/>
@@ -308,6 +1301,116 @@
     </w:lvl>
   </w:abstractNum>
   <w:abstractNum w:abstractNumId="2">
+    <w:lvl w:ilvl="0">
+      <w:start w:val="1"/>
+      <w:numFmt w:val="bullet"/>
+      <w:lvlText w:val="●"/>
+      <w:lvlJc w:val="left"/>
+      <w:pPr>
+        <w:ind w:left="720" w:hanging="360"/>
+      </w:pPr>
+      <w:rPr>
+        <w:u w:val="none"/>
+      </w:rPr>
+    </w:lvl>
+    <w:lvl w:ilvl="1">
+      <w:start w:val="1"/>
+      <w:numFmt w:val="bullet"/>
+      <w:lvlText w:val="○"/>
+      <w:lvlJc w:val="left"/>
+      <w:pPr>
+        <w:ind w:left="1440" w:hanging="360"/>
+      </w:pPr>
+      <w:rPr>
+        <w:u w:val="none"/>
+      </w:rPr>
+    </w:lvl>
+    <w:lvl w:ilvl="2">
+      <w:start w:val="1"/>
+      <w:numFmt w:val="bullet"/>
+      <w:lvlText w:val="■"/>
+      <w:lvlJc w:val="left"/>
+      <w:pPr>
+        <w:ind w:left="2160" w:hanging="360"/>
+      </w:pPr>
+      <w:rPr>
+        <w:u w:val="none"/>
+      </w:rPr>
+    </w:lvl>
+    <w:lvl w:ilvl="3">
+      <w:start w:val="1"/>
+      <w:numFmt w:val="bullet"/>
+      <w:lvlText w:val="●"/>
+      <w:lvlJc w:val="left"/>
+      <w:pPr>
+        <w:ind w:left="2880" w:hanging="360"/>
+      </w:pPr>
+      <w:rPr>
+        <w:u w:val="none"/>
+      </w:rPr>
+    </w:lvl>
+    <w:lvl w:ilvl="4">
+      <w:start w:val="1"/>
+      <w:numFmt w:val="bullet"/>
+      <w:lvlText w:val="○"/>
+      <w:lvlJc w:val="left"/>
+      <w:pPr>
+        <w:ind w:left="3600" w:hanging="360"/>
+      </w:pPr>
+      <w:rPr>
+        <w:u w:val="none"/>
+      </w:rPr>
+    </w:lvl>
+    <w:lvl w:ilvl="5">
+      <w:start w:val="1"/>
+      <w:numFmt w:val="bullet"/>
+      <w:lvlText w:val="■"/>
+      <w:lvlJc w:val="left"/>
+      <w:pPr>
+        <w:ind w:left="4320" w:hanging="360"/>
+      </w:pPr>
+      <w:rPr>
+        <w:u w:val="none"/>
+      </w:rPr>
+    </w:lvl>
+    <w:lvl w:ilvl="6">
+      <w:start w:val="1"/>
+      <w:numFmt w:val="bullet"/>
+      <w:lvlText w:val="●"/>
+      <w:lvlJc w:val="left"/>
+      <w:pPr>
+        <w:ind w:left="5040" w:hanging="360"/>
+      </w:pPr>
+      <w:rPr>
+        <w:u w:val="none"/>
+      </w:rPr>
+    </w:lvl>
+    <w:lvl w:ilvl="7">
+      <w:start w:val="1"/>
+      <w:numFmt w:val="bullet"/>
+      <w:lvlText w:val="○"/>
+      <w:lvlJc w:val="left"/>
+      <w:pPr>
+        <w:ind w:left="5760" w:hanging="360"/>
+      </w:pPr>
+      <w:rPr>
+        <w:u w:val="none"/>
+      </w:rPr>
+    </w:lvl>
+    <w:lvl w:ilvl="8">
+      <w:start w:val="1"/>
+      <w:numFmt w:val="bullet"/>
+      <w:lvlText w:val="■"/>
+      <w:lvlJc w:val="left"/>
+      <w:pPr>
+        <w:ind w:left="6480" w:hanging="360"/>
+      </w:pPr>
+      <w:rPr>
+        <w:u w:val="none"/>
+      </w:rPr>
+    </w:lvl>
+  </w:abstractNum>
+  <w:abstractNum w:abstractNumId="3">
     <w:lvl w:ilvl="0">
       <w:start w:val="1"/>
       <w:numFmt w:val="bullet"/>
@@ -422,6 +1525,9 @@
   </w:num>
   <w:num w:numId="2">
     <w:abstractNumId w:val="2"/>
+  </w:num>
+  <w:num w:numId="3">
+    <w:abstractNumId w:val="3"/>
   </w:num>
 </w:numbering>
 </file>
@@ -888,7 +1994,7 @@
 
 <file path=customXML/item1.xml><?xml version="1.0" encoding="utf-8"?>
 <go:gDocsCustomXmlDataStorage xmlns:go="http://customooxmlschemas.google.com/" xmlns:r="http://schemas.openxmlformats.org/officeDocument/2006/relationships" uri="GoogleDocsCustomDataVersion2">
-  <go:docsCustomData xmlns:go="http://customooxmlschemas.google.com/" roundtripDataSignature="AMtx7mjpJSGnL4zJahCWGJIy1tHxx7/cWQ==">CgMxLjA4AHIhMUFTYW9MTXI1RVNFaEJLV3dlUU1QUFdscUQ5a2NZQ015</go:docsCustomData>
+  <go:docsCustomData xmlns:go="http://customooxmlschemas.google.com/" roundtripDataSignature="AMtx7mj/THsZqd4J422qOkRHsCHh2ikIQw==">CgMxLjA4AHIhMVFucG43RzRMUk9BaVZramsxcmhTNzVKbUVTelhvM2pQ</go:docsCustomData>
 </go:gDocsCustomXmlDataStorage>
 </file>
 

</xml_diff>

<commit_message>
trying out small fixed cache size for dask
</commit_message>
<xml_diff>
--- a/next.docx
+++ b/next.docx
@@ -2,6 +2,27 @@
 <file path=word/document.xml><?xml version="1.0" encoding="utf-8"?>
 <w:document xmlns:mc="http://schemas.openxmlformats.org/markup-compatibility/2006" xmlns:o="urn:schemas-microsoft-com:office:office" xmlns:r="http://schemas.openxmlformats.org/officeDocument/2006/relationships" xmlns:m="http://schemas.openxmlformats.org/officeDocument/2006/math" xmlns:v="urn:schemas-microsoft-com:vml" xmlns:wp="http://schemas.openxmlformats.org/drawingml/2006/wordprocessingDrawing" xmlns:w10="urn:schemas-microsoft-com:office:word" xmlns:w="http://schemas.openxmlformats.org/wordprocessingml/2006/main" xmlns:wne="http://schemas.microsoft.com/office/word/2006/wordml" xmlns:sl="http://schemas.openxmlformats.org/schemaLibrary/2006/main" xmlns:a="http://schemas.openxmlformats.org/drawingml/2006/main" xmlns:pic="http://schemas.openxmlformats.org/drawingml/2006/picture" xmlns:c="http://schemas.openxmlformats.org/drawingml/2006/chart" xmlns:lc="http://schemas.openxmlformats.org/drawingml/2006/lockedCanvas" xmlns:dgm="http://schemas.openxmlformats.org/drawingml/2006/diagram" xmlns:wps="http://schemas.microsoft.com/office/word/2010/wordprocessingShape" xmlns:wpg="http://schemas.microsoft.com/office/word/2010/wordprocessingGroup" xmlns:w14="http://schemas.microsoft.com/office/word/2010/wordml" xmlns:w15="http://schemas.microsoft.com/office/word/2012/wordml">
   <w:body>
+    <w:p>
+      <w:pPr>
+        <w:numPr>
+          <w:ilvl w:val="0"/>
+          <w:numId w:val="1"/>
+        </w:numPr>
+        <w:ind w:left="720" w:hanging="360"/>
+        <w:rPr>
+          <w:sz w:val="24"/>
+          <w:szCs w:val="24"/>
+        </w:rPr>
+      </w:pPr>
+      <w:r>
+        <w:rPr>
+          <w:sz w:val="24"/>
+          <w:szCs w:val="24"/>
+          <w:rtl w:val="0"/>
+        </w:rPr>
+        <w:t xml:space="preserve">How to release the memory of a dask object after .compute() is completed</w:t>
+      </w:r>
+    </w:p>
     <w:p>
       <w:pPr>
         <w:numPr>

</xml_diff>

<commit_message>
testing something in flare_classifier not needed
</commit_message>
<xml_diff>
--- a/next.docx
+++ b/next.docx
@@ -4,26 +4,15 @@
   <w:body>
     <w:p>
       <w:pPr>
-        <w:spacing w:line="276.0005454545455" w:lineRule="auto"/>
-        <w:ind w:left="0" w:firstLine="0"/>
+        <w:numPr>
+          <w:ilvl w:val="0"/>
+          <w:numId w:val="2"/>
+        </w:numPr>
+        <w:ind w:left="720" w:hanging="360"/>
         <w:rPr>
           <w:sz w:val="24"/>
           <w:szCs w:val="24"/>
-        </w:rPr>
-      </w:pPr>
-      <w:r>
-        <w:rPr>
-          <w:rtl w:val="0"/>
-        </w:rPr>
-      </w:r>
-    </w:p>
-    <w:p>
-      <w:pPr>
-        <w:spacing w:line="276.0005454545455" w:lineRule="auto"/>
-        <w:ind w:left="0" w:firstLine="0"/>
-        <w:rPr>
-          <w:sz w:val="24"/>
-          <w:szCs w:val="24"/>
+          <w:u w:val="none"/>
         </w:rPr>
       </w:pPr>
       <w:r>
@@ -32,15 +21,20 @@
           <w:szCs w:val="24"/>
           <w:rtl w:val="0"/>
         </w:rPr>
-        <w:t xml:space="preserve">- curate training data to tag images as is_big_flare = 0, 1, null corresponding to not_big_flare, is_big_flare and, not_sure . We will leave out the not sure during training, allowing the model to better distinguish between big flares and regular solar activity (expected based on solar cycle)</w:t>
+        <w:t xml:space="preserve">homework</w:t>
       </w:r>
     </w:p>
     <w:p>
       <w:pPr>
-        <w:spacing w:line="276.0005454545455" w:lineRule="auto"/>
+        <w:numPr>
+          <w:ilvl w:val="1"/>
+          <w:numId w:val="2"/>
+        </w:numPr>
+        <w:ind w:left="1440" w:hanging="360"/>
         <w:rPr>
           <w:sz w:val="24"/>
           <w:szCs w:val="24"/>
+          <w:u w:val="none"/>
         </w:rPr>
       </w:pPr>
       <w:r>
@@ -49,16 +43,76 @@
           <w:szCs w:val="24"/>
           <w:rtl w:val="0"/>
         </w:rPr>
-        <w:t xml:space="preserve">-</w:t>
+        <w:t xml:space="preserve">Currently, the catdog notebook needs to create 6 folders to be able to load the data correctly for Pytorch</w:t>
       </w:r>
+    </w:p>
+    <w:p>
+      <w:pPr>
+        <w:numPr>
+          <w:ilvl w:val="1"/>
+          <w:numId w:val="2"/>
+        </w:numPr>
+        <w:ind w:left="1440" w:hanging="360"/>
+        <w:rPr>
+          <w:sz w:val="24"/>
+          <w:szCs w:val="24"/>
+          <w:u w:val="none"/>
+        </w:rPr>
+      </w:pPr>
       <w:r>
         <w:rPr>
-          <w:rFonts w:ascii="Times New Roman" w:cs="Times New Roman" w:eastAsia="Times New Roman" w:hAnsi="Times New Roman"/>
-          <w:sz w:val="14"/>
-          <w:szCs w:val="14"/>
+          <w:sz w:val="24"/>
+          <w:szCs w:val="24"/>
           <w:rtl w:val="0"/>
         </w:rPr>
-        <w:t xml:space="preserve">   </w:t>
+        <w:t xml:space="preserve">We end up with 3 dataset variables train_data, validation_data, test_data like so</w:t>
+      </w:r>
+    </w:p>
+    <w:p>
+      <w:pPr>
+        <w:ind w:left="1440" w:firstLine="0"/>
+        <w:rPr>
+          <w:sz w:val="24"/>
+          <w:szCs w:val="24"/>
+        </w:rPr>
+      </w:pPr>
+      <w:r>
+        <w:rPr>
+          <w:sz w:val="24"/>
+          <w:szCs w:val="24"/>
+        </w:rPr>
+        <w:drawing>
+          <wp:inline distB="114300" distT="114300" distL="114300" distR="114300">
+            <wp:extent cx="5447229" cy="6105283"/>
+            <wp:effectExtent b="0" l="0" r="0" t="0"/>
+            <wp:docPr id="1" name="image1.png"/>
+            <a:graphic>
+              <a:graphicData uri="http://schemas.openxmlformats.org/drawingml/2006/picture">
+                <pic:pic>
+                  <pic:nvPicPr>
+                    <pic:cNvPr id="0" name="image1.png"/>
+                    <pic:cNvPicPr preferRelativeResize="0"/>
+                  </pic:nvPicPr>
+                  <pic:blipFill>
+                    <a:blip r:embed="rId7"/>
+                    <a:srcRect b="0" l="0" r="0" t="0"/>
+                    <a:stretch>
+                      <a:fillRect/>
+                    </a:stretch>
+                  </pic:blipFill>
+                  <pic:spPr>
+                    <a:xfrm>
+                      <a:off x="0" y="0"/>
+                      <a:ext cx="5447229" cy="6105283"/>
+                    </a:xfrm>
+                    <a:prstGeom prst="rect"/>
+                    <a:ln/>
+                  </pic:spPr>
+                </pic:pic>
+              </a:graphicData>
+            </a:graphic>
+          </wp:inline>
+        </w:drawing>
       </w:r>
       <w:r>
         <w:rPr>
@@ -66,30 +120,20 @@
           <w:szCs w:val="24"/>
           <w:rtl w:val="0"/>
         </w:rPr>
-        <w:t xml:space="preserve">convert solar_image_flare_labels.ipynb to module called sdo_image_flare_tagging.py, call in main.ipynb and move to archived_notebooks</w:t>
+        <w:br w:type="textWrapping"/>
       </w:r>
     </w:p>
     <w:p>
       <w:pPr>
-        <w:spacing w:line="276.0005454545455" w:lineRule="auto"/>
-        <w:ind w:left="720" w:firstLine="0"/>
+        <w:numPr>
+          <w:ilvl w:val="0"/>
+          <w:numId w:val="1"/>
+        </w:numPr>
+        <w:ind w:left="1440" w:hanging="360"/>
         <w:rPr>
           <w:sz w:val="24"/>
           <w:szCs w:val="24"/>
-        </w:rPr>
-      </w:pPr>
-      <w:r>
-        <w:rPr>
-          <w:rtl w:val="0"/>
-        </w:rPr>
-      </w:r>
-    </w:p>
-    <w:p>
-      <w:pPr>
-        <w:spacing w:line="276.0005454545455" w:lineRule="auto"/>
-        <w:rPr>
-          <w:sz w:val="24"/>
-          <w:szCs w:val="24"/>
+          <w:u w:val="none"/>
         </w:rPr>
       </w:pPr>
       <w:r>
@@ -98,129 +142,8 @@
           <w:szCs w:val="24"/>
           <w:rtl w:val="0"/>
         </w:rPr>
-        <w:t xml:space="preserve"> </w:t>
+        <w:t xml:space="preserve">The objective is to use a custom Dataset class to get this same outcome, i.e. these same 3 variables. The thing to confirm is that when you print train_data[0], you get a tuple (tensor, label) as shown above. Use the GPT example for this.</w:t>
       </w:r>
-    </w:p>
-    <w:p>
-      <w:pPr>
-        <w:spacing w:line="276.0005454545455" w:lineRule="auto"/>
-        <w:rPr>
-          <w:sz w:val="24"/>
-          <w:szCs w:val="24"/>
-        </w:rPr>
-      </w:pPr>
-      <w:r>
-        <w:rPr>
-          <w:sz w:val="24"/>
-          <w:szCs w:val="24"/>
-          <w:rtl w:val="0"/>
-        </w:rPr>
-        <w:t xml:space="preserve">04/15</w:t>
-      </w:r>
-    </w:p>
-    <w:p>
-      <w:pPr>
-        <w:spacing w:line="276.0005454545455" w:lineRule="auto"/>
-        <w:rPr>
-          <w:sz w:val="24"/>
-          <w:szCs w:val="24"/>
-        </w:rPr>
-      </w:pPr>
-      <w:r>
-        <w:rPr>
-          <w:sz w:val="24"/>
-          <w:szCs w:val="24"/>
-          <w:rtl w:val="0"/>
-        </w:rPr>
-        <w:t xml:space="preserve">- implement a pytorch classifier for cats and dogs in google colab with local images.</w:t>
-      </w:r>
-    </w:p>
-    <w:p>
-      <w:pPr>
-        <w:spacing w:line="276.0005454545455" w:lineRule="auto"/>
-        <w:rPr>
-          <w:sz w:val="24"/>
-          <w:szCs w:val="24"/>
-        </w:rPr>
-      </w:pPr>
-      <w:r>
-        <w:rPr>
-          <w:sz w:val="24"/>
-          <w:szCs w:val="24"/>
-          <w:rtl w:val="0"/>
-        </w:rPr>
-        <w:t xml:space="preserve">  - call dog “flare”, cat “not_flare”</w:t>
-      </w:r>
-    </w:p>
-    <w:p>
-      <w:pPr>
-        <w:spacing w:line="276.0005454545455" w:lineRule="auto"/>
-        <w:rPr>
-          <w:sz w:val="24"/>
-          <w:szCs w:val="24"/>
-        </w:rPr>
-      </w:pPr>
-      <w:r>
-        <w:rPr>
-          <w:sz w:val="24"/>
-          <w:szCs w:val="24"/>
-          <w:rtl w:val="0"/>
-        </w:rPr>
-        <w:t xml:space="preserve">- write code to tag flare/not-flare images and organize into folders</w:t>
-      </w:r>
-    </w:p>
-    <w:p>
-      <w:pPr>
-        <w:spacing w:line="276.0005454545455" w:lineRule="auto"/>
-        <w:rPr>
-          <w:sz w:val="24"/>
-          <w:szCs w:val="24"/>
-        </w:rPr>
-      </w:pPr>
-      <w:r>
-        <w:rPr>
-          <w:sz w:val="24"/>
-          <w:szCs w:val="24"/>
-          <w:rtl w:val="0"/>
-        </w:rPr>
-        <w:t xml:space="preserve">- adapt the dog-cat implementation for flares</w:t>
-      </w:r>
-    </w:p>
-    <w:p>
-      <w:pPr>
-        <w:rPr>
-          <w:sz w:val="24"/>
-          <w:szCs w:val="24"/>
-        </w:rPr>
-      </w:pPr>
-      <w:r>
-        <w:rPr>
-          <w:rtl w:val="0"/>
-        </w:rPr>
-      </w:r>
-    </w:p>
-    <w:p>
-      <w:pPr>
-        <w:spacing w:line="276.0005454545455" w:lineRule="auto"/>
-        <w:rPr>
-          <w:sz w:val="24"/>
-          <w:szCs w:val="24"/>
-        </w:rPr>
-      </w:pPr>
-      <w:r>
-        <w:rPr>
-          <w:rtl w:val="0"/>
-        </w:rPr>
-      </w:r>
-    </w:p>
-    <w:p>
-      <w:pPr>
-        <w:ind w:left="0" w:firstLine="0"/>
-        <w:rPr>
-          <w:sz w:val="24"/>
-          <w:szCs w:val="24"/>
-        </w:rPr>
-      </w:pPr>
       <w:r>
         <w:rPr>
           <w:rtl w:val="0"/>
@@ -237,7 +160,234 @@
 </file>
 
 <file path=word/numbering.xml><?xml version="1.0" encoding="utf-8"?>
-<w:numbering xmlns:mc="http://schemas.openxmlformats.org/markup-compatibility/2006" xmlns:o="urn:schemas-microsoft-com:office:office" xmlns:r="http://schemas.openxmlformats.org/officeDocument/2006/relationships" xmlns:m="http://schemas.openxmlformats.org/officeDocument/2006/math" xmlns:v="urn:schemas-microsoft-com:vml" xmlns:wp="http://schemas.openxmlformats.org/drawingml/2006/wordprocessingDrawing" xmlns:w10="urn:schemas-microsoft-com:office:word" xmlns:w="http://schemas.openxmlformats.org/wordprocessingml/2006/main" xmlns:wne="http://schemas.microsoft.com/office/word/2006/wordml" xmlns:sl="http://schemas.openxmlformats.org/schemaLibrary/2006/main" xmlns:a="http://schemas.openxmlformats.org/drawingml/2006/main" xmlns:pic="http://schemas.openxmlformats.org/drawingml/2006/picture" xmlns:c="http://schemas.openxmlformats.org/drawingml/2006/chart" xmlns:lc="http://schemas.openxmlformats.org/drawingml/2006/lockedCanvas" xmlns:dgm="http://schemas.openxmlformats.org/drawingml/2006/diagram" xmlns:wps="http://schemas.microsoft.com/office/word/2010/wordprocessingShape" xmlns:wpg="http://schemas.microsoft.com/office/word/2010/wordprocessingGroup" xmlns:w14="http://schemas.microsoft.com/office/word/2010/wordml" xmlns:w15="http://schemas.microsoft.com/office/word/2012/wordml"/>
+<w:numbering xmlns:mc="http://schemas.openxmlformats.org/markup-compatibility/2006" xmlns:o="urn:schemas-microsoft-com:office:office" xmlns:r="http://schemas.openxmlformats.org/officeDocument/2006/relationships" xmlns:m="http://schemas.openxmlformats.org/officeDocument/2006/math" xmlns:v="urn:schemas-microsoft-com:vml" xmlns:wp="http://schemas.openxmlformats.org/drawingml/2006/wordprocessingDrawing" xmlns:w10="urn:schemas-microsoft-com:office:word" xmlns:w="http://schemas.openxmlformats.org/wordprocessingml/2006/main" xmlns:wne="http://schemas.microsoft.com/office/word/2006/wordml" xmlns:sl="http://schemas.openxmlformats.org/schemaLibrary/2006/main" xmlns:a="http://schemas.openxmlformats.org/drawingml/2006/main" xmlns:pic="http://schemas.openxmlformats.org/drawingml/2006/picture" xmlns:c="http://schemas.openxmlformats.org/drawingml/2006/chart" xmlns:lc="http://schemas.openxmlformats.org/drawingml/2006/lockedCanvas" xmlns:dgm="http://schemas.openxmlformats.org/drawingml/2006/diagram" xmlns:wps="http://schemas.microsoft.com/office/word/2010/wordprocessingShape" xmlns:wpg="http://schemas.microsoft.com/office/word/2010/wordprocessingGroup" xmlns:w14="http://schemas.microsoft.com/office/word/2010/wordml" xmlns:w15="http://schemas.microsoft.com/office/word/2012/wordml">
+  <w:abstractNum w:abstractNumId="1">
+    <w:lvl w:ilvl="0">
+      <w:start w:val="1"/>
+      <w:numFmt w:val="bullet"/>
+      <w:lvlText w:val="-"/>
+      <w:lvlJc w:val="left"/>
+      <w:pPr>
+        <w:ind w:left="1440" w:hanging="360"/>
+      </w:pPr>
+      <w:rPr>
+        <w:u w:val="none"/>
+      </w:rPr>
+    </w:lvl>
+    <w:lvl w:ilvl="1">
+      <w:start w:val="1"/>
+      <w:numFmt w:val="bullet"/>
+      <w:lvlText w:val="-"/>
+      <w:lvlJc w:val="left"/>
+      <w:pPr>
+        <w:ind w:left="2160" w:hanging="360"/>
+      </w:pPr>
+      <w:rPr>
+        <w:u w:val="none"/>
+      </w:rPr>
+    </w:lvl>
+    <w:lvl w:ilvl="2">
+      <w:start w:val="1"/>
+      <w:numFmt w:val="bullet"/>
+      <w:lvlText w:val="-"/>
+      <w:lvlJc w:val="left"/>
+      <w:pPr>
+        <w:ind w:left="2880" w:hanging="360"/>
+      </w:pPr>
+      <w:rPr>
+        <w:u w:val="none"/>
+      </w:rPr>
+    </w:lvl>
+    <w:lvl w:ilvl="3">
+      <w:start w:val="1"/>
+      <w:numFmt w:val="bullet"/>
+      <w:lvlText w:val="-"/>
+      <w:lvlJc w:val="left"/>
+      <w:pPr>
+        <w:ind w:left="3600" w:hanging="360"/>
+      </w:pPr>
+      <w:rPr>
+        <w:u w:val="none"/>
+      </w:rPr>
+    </w:lvl>
+    <w:lvl w:ilvl="4">
+      <w:start w:val="1"/>
+      <w:numFmt w:val="bullet"/>
+      <w:lvlText w:val="-"/>
+      <w:lvlJc w:val="left"/>
+      <w:pPr>
+        <w:ind w:left="4320" w:hanging="360"/>
+      </w:pPr>
+      <w:rPr>
+        <w:u w:val="none"/>
+      </w:rPr>
+    </w:lvl>
+    <w:lvl w:ilvl="5">
+      <w:start w:val="1"/>
+      <w:numFmt w:val="bullet"/>
+      <w:lvlText w:val="-"/>
+      <w:lvlJc w:val="left"/>
+      <w:pPr>
+        <w:ind w:left="5040" w:hanging="360"/>
+      </w:pPr>
+      <w:rPr>
+        <w:u w:val="none"/>
+      </w:rPr>
+    </w:lvl>
+    <w:lvl w:ilvl="6">
+      <w:start w:val="1"/>
+      <w:numFmt w:val="bullet"/>
+      <w:lvlText w:val="-"/>
+      <w:lvlJc w:val="left"/>
+      <w:pPr>
+        <w:ind w:left="5760" w:hanging="360"/>
+      </w:pPr>
+      <w:rPr>
+        <w:u w:val="none"/>
+      </w:rPr>
+    </w:lvl>
+    <w:lvl w:ilvl="7">
+      <w:start w:val="1"/>
+      <w:numFmt w:val="bullet"/>
+      <w:lvlText w:val="-"/>
+      <w:lvlJc w:val="left"/>
+      <w:pPr>
+        <w:ind w:left="6480" w:hanging="360"/>
+      </w:pPr>
+      <w:rPr>
+        <w:u w:val="none"/>
+      </w:rPr>
+    </w:lvl>
+    <w:lvl w:ilvl="8">
+      <w:start w:val="1"/>
+      <w:numFmt w:val="bullet"/>
+      <w:lvlText w:val="-"/>
+      <w:lvlJc w:val="left"/>
+      <w:pPr>
+        <w:ind w:left="7200" w:hanging="360"/>
+      </w:pPr>
+      <w:rPr>
+        <w:u w:val="none"/>
+      </w:rPr>
+    </w:lvl>
+  </w:abstractNum>
+  <w:abstractNum w:abstractNumId="2">
+    <w:lvl w:ilvl="0">
+      <w:start w:val="1"/>
+      <w:numFmt w:val="bullet"/>
+      <w:lvlText w:val="-"/>
+      <w:lvlJc w:val="left"/>
+      <w:pPr>
+        <w:ind w:left="720" w:hanging="360"/>
+      </w:pPr>
+      <w:rPr>
+        <w:u w:val="none"/>
+      </w:rPr>
+    </w:lvl>
+    <w:lvl w:ilvl="1">
+      <w:start w:val="1"/>
+      <w:numFmt w:val="bullet"/>
+      <w:lvlText w:val="-"/>
+      <w:lvlJc w:val="left"/>
+      <w:pPr>
+        <w:ind w:left="1440" w:hanging="360"/>
+      </w:pPr>
+      <w:rPr>
+        <w:u w:val="none"/>
+      </w:rPr>
+    </w:lvl>
+    <w:lvl w:ilvl="2">
+      <w:start w:val="1"/>
+      <w:numFmt w:val="bullet"/>
+      <w:lvlText w:val="-"/>
+      <w:lvlJc w:val="left"/>
+      <w:pPr>
+        <w:ind w:left="2160" w:hanging="360"/>
+      </w:pPr>
+      <w:rPr>
+        <w:u w:val="none"/>
+      </w:rPr>
+    </w:lvl>
+    <w:lvl w:ilvl="3">
+      <w:start w:val="1"/>
+      <w:numFmt w:val="bullet"/>
+      <w:lvlText w:val="-"/>
+      <w:lvlJc w:val="left"/>
+      <w:pPr>
+        <w:ind w:left="2880" w:hanging="360"/>
+      </w:pPr>
+      <w:rPr>
+        <w:u w:val="none"/>
+      </w:rPr>
+    </w:lvl>
+    <w:lvl w:ilvl="4">
+      <w:start w:val="1"/>
+      <w:numFmt w:val="bullet"/>
+      <w:lvlText w:val="-"/>
+      <w:lvlJc w:val="left"/>
+      <w:pPr>
+        <w:ind w:left="3600" w:hanging="360"/>
+      </w:pPr>
+      <w:rPr>
+        <w:u w:val="none"/>
+      </w:rPr>
+    </w:lvl>
+    <w:lvl w:ilvl="5">
+      <w:start w:val="1"/>
+      <w:numFmt w:val="bullet"/>
+      <w:lvlText w:val="-"/>
+      <w:lvlJc w:val="left"/>
+      <w:pPr>
+        <w:ind w:left="4320" w:hanging="360"/>
+      </w:pPr>
+      <w:rPr>
+        <w:u w:val="none"/>
+      </w:rPr>
+    </w:lvl>
+    <w:lvl w:ilvl="6">
+      <w:start w:val="1"/>
+      <w:numFmt w:val="bullet"/>
+      <w:lvlText w:val="-"/>
+      <w:lvlJc w:val="left"/>
+      <w:pPr>
+        <w:ind w:left="5040" w:hanging="360"/>
+      </w:pPr>
+      <w:rPr>
+        <w:u w:val="none"/>
+      </w:rPr>
+    </w:lvl>
+    <w:lvl w:ilvl="7">
+      <w:start w:val="1"/>
+      <w:numFmt w:val="bullet"/>
+      <w:lvlText w:val="-"/>
+      <w:lvlJc w:val="left"/>
+      <w:pPr>
+        <w:ind w:left="5760" w:hanging="360"/>
+      </w:pPr>
+      <w:rPr>
+        <w:u w:val="none"/>
+      </w:rPr>
+    </w:lvl>
+    <w:lvl w:ilvl="8">
+      <w:start w:val="1"/>
+      <w:numFmt w:val="bullet"/>
+      <w:lvlText w:val="-"/>
+      <w:lvlJc w:val="left"/>
+      <w:pPr>
+        <w:ind w:left="6480" w:hanging="360"/>
+      </w:pPr>
+      <w:rPr>
+        <w:u w:val="none"/>
+      </w:rPr>
+    </w:lvl>
+  </w:abstractNum>
+  <w:num w:numId="1">
+    <w:abstractNumId w:val="1"/>
+  </w:num>
+  <w:num w:numId="2">
+    <w:abstractNumId w:val="2"/>
+  </w:num>
+</w:numbering>
 </file>
 
 <file path=word/styles.xml><?xml version="1.0" encoding="utf-8"?>

</xml_diff>